<commit_message>
Eliminacion de las frituras
</commit_message>
<xml_diff>
--- a/resources/precios big dog1.docx
+++ b/resources/precios big dog1.docx
@@ -3160,17 +3160,7 @@
           <w:sz w:val="32"/>
           <w:szCs w:val="32"/>
         </w:rPr>
-        <w:t>3.</w:t>
-      </w:r>
-      <w:r>
-        <w:rPr>
-          <w:rFonts w:ascii="Arial" w:hAnsi="Arial" w:cs="Arial"/>
-          <w:b/>
-          <w:bCs/>
-          <w:sz w:val="32"/>
-          <w:szCs w:val="32"/>
-        </w:rPr>
-        <w:t>5</w:t>
+        <w:t>3.5</w:t>
       </w:r>
       <w:r>
         <w:rPr>
@@ -6629,64 +6619,58 @@
           <w:b/>
           <w:bCs/>
           <w:sz w:val="32"/>
-          <w:lang w:val="en-US"/>
-        </w:rPr>
-      </w:pPr>
-      <w:r>
-        <w:rPr>
-          <w:rFonts w:ascii="Arial" w:hAnsi="Arial" w:cs="Arial"/>
-          <w:sz w:val="32"/>
-          <w:lang w:val="en-US"/>
-        </w:rPr>
-        <w:t>N</w:t>
-      </w:r>
-      <w:r>
-        <w:rPr>
-          <w:rFonts w:ascii="Arial" w:hAnsi="Arial" w:cs="Arial"/>
-          <w:sz w:val="32"/>
-          <w:lang w:val="en-US"/>
-        </w:rPr>
-        <w:t>e</w:t>
-      </w:r>
-      <w:r>
-        <w:rPr>
-          <w:rFonts w:ascii="Arial" w:hAnsi="Arial" w:cs="Arial"/>
-          <w:sz w:val="32"/>
-          <w:lang w:val="en-US"/>
-        </w:rPr>
-        <w:t>ctar 1.6L</w:t>
-      </w:r>
-      <w:r>
-        <w:rPr>
-          <w:rFonts w:ascii="Arial" w:hAnsi="Arial" w:cs="Arial"/>
-          <w:sz w:val="32"/>
-          <w:lang w:val="en-US"/>
-        </w:rPr>
-        <w:tab/>
-      </w:r>
-      <w:r>
-        <w:rPr>
-          <w:rFonts w:ascii="Arial" w:hAnsi="Arial" w:cs="Arial"/>
-          <w:sz w:val="32"/>
-          <w:lang w:val="en-US"/>
-        </w:rPr>
-        <w:tab/>
-      </w:r>
-      <w:r>
-        <w:rPr>
-          <w:rFonts w:ascii="Arial" w:hAnsi="Arial" w:cs="Arial"/>
-          <w:sz w:val="32"/>
-          <w:lang w:val="en-US"/>
-        </w:rPr>
-        <w:tab/>
-      </w:r>
-      <w:r>
-        <w:rPr>
-          <w:rFonts w:ascii="Arial" w:hAnsi="Arial" w:cs="Arial"/>
-          <w:b/>
-          <w:bCs/>
-          <w:sz w:val="32"/>
-          <w:lang w:val="en-US"/>
+          <w:lang w:val="es-ES"/>
+        </w:rPr>
+      </w:pPr>
+      <w:proofErr w:type="spellStart"/>
+      <w:r>
+        <w:rPr>
+          <w:rFonts w:ascii="Arial" w:hAnsi="Arial" w:cs="Arial"/>
+          <w:sz w:val="32"/>
+          <w:lang w:val="es-ES"/>
+        </w:rPr>
+        <w:t>Nectar</w:t>
+      </w:r>
+      <w:proofErr w:type="spellEnd"/>
+      <w:r>
+        <w:rPr>
+          <w:rFonts w:ascii="Arial" w:hAnsi="Arial" w:cs="Arial"/>
+          <w:sz w:val="32"/>
+          <w:lang w:val="es-ES"/>
+        </w:rPr>
+        <w:t xml:space="preserve"> 1.6L</w:t>
+      </w:r>
+      <w:r>
+        <w:rPr>
+          <w:rFonts w:ascii="Arial" w:hAnsi="Arial" w:cs="Arial"/>
+          <w:sz w:val="32"/>
+          <w:lang w:val="es-ES"/>
+        </w:rPr>
+        <w:tab/>
+      </w:r>
+      <w:r>
+        <w:rPr>
+          <w:rFonts w:ascii="Arial" w:hAnsi="Arial" w:cs="Arial"/>
+          <w:sz w:val="32"/>
+          <w:lang w:val="es-ES"/>
+        </w:rPr>
+        <w:tab/>
+      </w:r>
+      <w:r>
+        <w:rPr>
+          <w:rFonts w:ascii="Arial" w:hAnsi="Arial" w:cs="Arial"/>
+          <w:sz w:val="32"/>
+          <w:lang w:val="es-ES"/>
+        </w:rPr>
+        <w:tab/>
+      </w:r>
+      <w:r>
+        <w:rPr>
+          <w:rFonts w:ascii="Arial" w:hAnsi="Arial" w:cs="Arial"/>
+          <w:b/>
+          <w:bCs/>
+          <w:sz w:val="32"/>
+          <w:lang w:val="es-ES"/>
         </w:rPr>
         <w:t>$1.700</w:t>
       </w:r>
@@ -6699,14 +6683,14 @@
           <w:b/>
           <w:bCs/>
           <w:sz w:val="32"/>
-          <w:lang w:val="en-US"/>
-        </w:rPr>
-      </w:pPr>
-      <w:r>
-        <w:rPr>
-          <w:rFonts w:ascii="Arial" w:hAnsi="Arial" w:cs="Arial"/>
-          <w:sz w:val="32"/>
-          <w:lang w:val="en-US"/>
+          <w:lang w:val="es-ES"/>
+        </w:rPr>
+      </w:pPr>
+      <w:r>
+        <w:rPr>
+          <w:rFonts w:ascii="Arial" w:hAnsi="Arial" w:cs="Arial"/>
+          <w:sz w:val="32"/>
+          <w:lang w:val="es-ES"/>
         </w:rPr>
         <w:t>Red Bull</w:t>
       </w:r>
@@ -6714,41 +6698,41 @@
         <w:rPr>
           <w:rFonts w:ascii="Arial" w:hAnsi="Arial" w:cs="Arial"/>
           <w:sz w:val="32"/>
-          <w:lang w:val="en-US"/>
-        </w:rPr>
-        <w:tab/>
-      </w:r>
-      <w:r>
-        <w:rPr>
-          <w:rFonts w:ascii="Arial" w:hAnsi="Arial" w:cs="Arial"/>
-          <w:sz w:val="32"/>
-          <w:lang w:val="en-US"/>
-        </w:rPr>
-        <w:tab/>
-      </w:r>
-      <w:r>
-        <w:rPr>
-          <w:rFonts w:ascii="Arial" w:hAnsi="Arial" w:cs="Arial"/>
-          <w:sz w:val="32"/>
-          <w:lang w:val="en-US"/>
-        </w:rPr>
-        <w:tab/>
-      </w:r>
-      <w:r>
-        <w:rPr>
-          <w:rFonts w:ascii="Arial" w:hAnsi="Arial" w:cs="Arial"/>
-          <w:sz w:val="32"/>
-          <w:lang w:val="en-US"/>
-        </w:rPr>
-        <w:tab/>
-      </w:r>
-      <w:r>
-        <w:rPr>
-          <w:rFonts w:ascii="Arial" w:hAnsi="Arial" w:cs="Arial"/>
-          <w:b/>
-          <w:bCs/>
-          <w:sz w:val="32"/>
-          <w:lang w:val="en-US"/>
+          <w:lang w:val="es-ES"/>
+        </w:rPr>
+        <w:tab/>
+      </w:r>
+      <w:r>
+        <w:rPr>
+          <w:rFonts w:ascii="Arial" w:hAnsi="Arial" w:cs="Arial"/>
+          <w:sz w:val="32"/>
+          <w:lang w:val="es-ES"/>
+        </w:rPr>
+        <w:tab/>
+      </w:r>
+      <w:r>
+        <w:rPr>
+          <w:rFonts w:ascii="Arial" w:hAnsi="Arial" w:cs="Arial"/>
+          <w:sz w:val="32"/>
+          <w:lang w:val="es-ES"/>
+        </w:rPr>
+        <w:tab/>
+      </w:r>
+      <w:r>
+        <w:rPr>
+          <w:rFonts w:ascii="Arial" w:hAnsi="Arial" w:cs="Arial"/>
+          <w:sz w:val="32"/>
+          <w:lang w:val="es-ES"/>
+        </w:rPr>
+        <w:tab/>
+      </w:r>
+      <w:r>
+        <w:rPr>
+          <w:rFonts w:ascii="Arial" w:hAnsi="Arial" w:cs="Arial"/>
+          <w:b/>
+          <w:bCs/>
+          <w:sz w:val="32"/>
+          <w:lang w:val="es-ES"/>
         </w:rPr>
         <w:t>$1.</w:t>
       </w:r>
@@ -6758,7 +6742,7 @@
           <w:b/>
           <w:bCs/>
           <w:sz w:val="32"/>
-          <w:lang w:val="en-US"/>
+          <w:lang w:val="es-ES"/>
         </w:rPr>
         <w:t>6</w:t>
       </w:r>
@@ -6768,7 +6752,7 @@
           <w:b/>
           <w:bCs/>
           <w:sz w:val="32"/>
-          <w:lang w:val="en-US"/>
+          <w:lang w:val="es-ES"/>
         </w:rPr>
         <w:t>00</w:t>
       </w:r>
@@ -6781,14 +6765,14 @@
           <w:b/>
           <w:bCs/>
           <w:sz w:val="32"/>
-          <w:lang w:val="en-US"/>
-        </w:rPr>
-      </w:pPr>
-      <w:r>
-        <w:rPr>
-          <w:rFonts w:ascii="Arial" w:hAnsi="Arial" w:cs="Arial"/>
-          <w:sz w:val="32"/>
-          <w:lang w:val="en-US"/>
+          <w:lang w:val="es-ES"/>
+        </w:rPr>
+      </w:pPr>
+      <w:r>
+        <w:rPr>
+          <w:rFonts w:ascii="Arial" w:hAnsi="Arial" w:cs="Arial"/>
+          <w:sz w:val="32"/>
+          <w:lang w:val="es-ES"/>
         </w:rPr>
         <w:t>Monster</w:t>
       </w:r>
@@ -6796,41 +6780,41 @@
         <w:rPr>
           <w:rFonts w:ascii="Arial" w:hAnsi="Arial" w:cs="Arial"/>
           <w:sz w:val="32"/>
-          <w:lang w:val="en-US"/>
-        </w:rPr>
-        <w:tab/>
-      </w:r>
-      <w:r>
-        <w:rPr>
-          <w:rFonts w:ascii="Arial" w:hAnsi="Arial" w:cs="Arial"/>
-          <w:sz w:val="32"/>
-          <w:lang w:val="en-US"/>
-        </w:rPr>
-        <w:tab/>
-      </w:r>
-      <w:r>
-        <w:rPr>
-          <w:rFonts w:ascii="Arial" w:hAnsi="Arial" w:cs="Arial"/>
-          <w:sz w:val="32"/>
-          <w:lang w:val="en-US"/>
-        </w:rPr>
-        <w:tab/>
-      </w:r>
-      <w:r>
-        <w:rPr>
-          <w:rFonts w:ascii="Arial" w:hAnsi="Arial" w:cs="Arial"/>
-          <w:sz w:val="32"/>
-          <w:lang w:val="en-US"/>
-        </w:rPr>
-        <w:tab/>
-      </w:r>
-      <w:r>
-        <w:rPr>
-          <w:rFonts w:ascii="Arial" w:hAnsi="Arial" w:cs="Arial"/>
-          <w:b/>
-          <w:bCs/>
-          <w:sz w:val="32"/>
-          <w:lang w:val="en-US"/>
+          <w:lang w:val="es-ES"/>
+        </w:rPr>
+        <w:tab/>
+      </w:r>
+      <w:r>
+        <w:rPr>
+          <w:rFonts w:ascii="Arial" w:hAnsi="Arial" w:cs="Arial"/>
+          <w:sz w:val="32"/>
+          <w:lang w:val="es-ES"/>
+        </w:rPr>
+        <w:tab/>
+      </w:r>
+      <w:r>
+        <w:rPr>
+          <w:rFonts w:ascii="Arial" w:hAnsi="Arial" w:cs="Arial"/>
+          <w:sz w:val="32"/>
+          <w:lang w:val="es-ES"/>
+        </w:rPr>
+        <w:tab/>
+      </w:r>
+      <w:r>
+        <w:rPr>
+          <w:rFonts w:ascii="Arial" w:hAnsi="Arial" w:cs="Arial"/>
+          <w:sz w:val="32"/>
+          <w:lang w:val="es-ES"/>
+        </w:rPr>
+        <w:tab/>
+      </w:r>
+      <w:r>
+        <w:rPr>
+          <w:rFonts w:ascii="Arial" w:hAnsi="Arial" w:cs="Arial"/>
+          <w:b/>
+          <w:bCs/>
+          <w:sz w:val="32"/>
+          <w:lang w:val="es-ES"/>
         </w:rPr>
         <w:t>$1.</w:t>
       </w:r>
@@ -6840,7 +6824,7 @@
           <w:b/>
           <w:bCs/>
           <w:sz w:val="32"/>
-          <w:lang w:val="en-US"/>
+          <w:lang w:val="es-ES"/>
         </w:rPr>
         <w:t>6</w:t>
       </w:r>
@@ -6850,7 +6834,7 @@
           <w:b/>
           <w:bCs/>
           <w:sz w:val="32"/>
-          <w:lang w:val="en-US"/>
+          <w:lang w:val="es-ES"/>
         </w:rPr>
         <w:t>00</w:t>
       </w:r>
@@ -6861,24 +6845,16 @@
         <w:rPr>
           <w:rFonts w:ascii="Arial" w:hAnsi="Arial" w:cs="Arial"/>
           <w:sz w:val="32"/>
-          <w:lang w:val="en-US"/>
-        </w:rPr>
-      </w:pPr>
-      <w:r>
-        <w:rPr>
-          <w:rFonts w:ascii="Arial" w:hAnsi="Arial" w:cs="Arial"/>
-          <w:sz w:val="32"/>
-          <w:lang w:val="en-US"/>
-        </w:rPr>
-        <w:t>Ag</w:t>
-      </w:r>
-      <w:r>
-        <w:rPr>
-          <w:rFonts w:ascii="Arial" w:hAnsi="Arial" w:cs="Arial"/>
-          <w:sz w:val="32"/>
-          <w:lang w:val="en-US"/>
-        </w:rPr>
-        <w:t xml:space="preserve">ua con </w:t>
+          <w:lang w:val="es-ES"/>
+        </w:rPr>
+      </w:pPr>
+      <w:r>
+        <w:rPr>
+          <w:rFonts w:ascii="Arial" w:hAnsi="Arial" w:cs="Arial"/>
+          <w:sz w:val="32"/>
+          <w:lang w:val="es-ES"/>
+        </w:rPr>
+        <w:t xml:space="preserve">Agua con </w:t>
       </w:r>
       <w:r>
         <w:rPr>
@@ -6891,25 +6867,25 @@
         <w:rPr>
           <w:rFonts w:ascii="Arial" w:hAnsi="Arial" w:cs="Arial"/>
           <w:sz w:val="32"/>
-          <w:lang w:val="en-US"/>
-        </w:rPr>
-        <w:tab/>
-      </w:r>
-      <w:r>
-        <w:rPr>
-          <w:rFonts w:ascii="Arial" w:hAnsi="Arial" w:cs="Arial"/>
-          <w:sz w:val="32"/>
-          <w:lang w:val="en-US"/>
-        </w:rPr>
-        <w:tab/>
-      </w:r>
-      <w:r>
-        <w:rPr>
-          <w:rFonts w:ascii="Arial" w:hAnsi="Arial" w:cs="Arial"/>
-          <w:b/>
-          <w:bCs/>
-          <w:sz w:val="32"/>
-          <w:lang w:val="en-US"/>
+          <w:lang w:val="es-ES"/>
+        </w:rPr>
+        <w:tab/>
+      </w:r>
+      <w:r>
+        <w:rPr>
+          <w:rFonts w:ascii="Arial" w:hAnsi="Arial" w:cs="Arial"/>
+          <w:sz w:val="32"/>
+          <w:lang w:val="es-ES"/>
+        </w:rPr>
+        <w:tab/>
+      </w:r>
+      <w:r>
+        <w:rPr>
+          <w:rFonts w:ascii="Arial" w:hAnsi="Arial" w:cs="Arial"/>
+          <w:b/>
+          <w:bCs/>
+          <w:sz w:val="32"/>
+          <w:lang w:val="es-ES"/>
         </w:rPr>
         <w:t>$1.100</w:t>
       </w:r>
@@ -6923,7 +6899,7 @@
           <w:bCs/>
           <w:sz w:val="32"/>
           <w:szCs w:val="32"/>
-          <w:lang w:val="en-US"/>
+          <w:lang w:val="es-ES"/>
         </w:rPr>
       </w:pPr>
     </w:p>
@@ -8882,370 +8858,6 @@
         </w:rPr>
         <w:t xml:space="preserve"> </w:t>
       </w:r>
-    </w:p>
-    <w:p>
-      <w:pPr>
-        <w:pStyle w:val="Sinespaciado"/>
-        <w:rPr>
-          <w:rFonts w:ascii="Arial" w:hAnsi="Arial" w:cs="Arial"/>
-          <w:sz w:val="32"/>
-        </w:rPr>
-      </w:pPr>
-    </w:p>
-    <w:p>
-      <w:pPr>
-        <w:pStyle w:val="Sinespaciado"/>
-        <w:rPr>
-          <w:rFonts w:ascii="Arial" w:hAnsi="Arial" w:cs="Arial"/>
-          <w:b/>
-          <w:sz w:val="36"/>
-        </w:rPr>
-      </w:pPr>
-      <w:r>
-        <w:rPr>
-          <w:rFonts w:ascii="Arial" w:hAnsi="Arial" w:cs="Arial"/>
-          <w:b/>
-          <w:sz w:val="36"/>
-        </w:rPr>
-        <w:t>Papas Fritas</w:t>
-      </w:r>
-    </w:p>
-    <w:p>
-      <w:pPr>
-        <w:pStyle w:val="Sinespaciado"/>
-        <w:rPr>
-          <w:rFonts w:ascii="Arial" w:hAnsi="Arial" w:cs="Arial"/>
-          <w:b/>
-          <w:bCs/>
-          <w:sz w:val="32"/>
-          <w:szCs w:val="32"/>
-        </w:rPr>
-      </w:pPr>
-      <w:r>
-        <w:rPr>
-          <w:rFonts w:ascii="Arial" w:hAnsi="Arial" w:cs="Arial"/>
-          <w:sz w:val="32"/>
-          <w:szCs w:val="32"/>
-        </w:rPr>
-        <w:t xml:space="preserve">Caja </w:t>
-      </w:r>
-      <w:r>
-        <w:rPr>
-          <w:rFonts w:ascii="Arial" w:hAnsi="Arial" w:cs="Arial"/>
-          <w:sz w:val="32"/>
-          <w:szCs w:val="32"/>
-        </w:rPr>
-        <w:t>chic</w:t>
-      </w:r>
-      <w:r>
-        <w:rPr>
-          <w:rFonts w:ascii="Arial" w:hAnsi="Arial" w:cs="Arial"/>
-          <w:sz w:val="32"/>
-          <w:szCs w:val="32"/>
-        </w:rPr>
-        <w:t>a</w:t>
-      </w:r>
-      <w:r>
-        <w:rPr>
-          <w:rFonts w:ascii="Arial" w:hAnsi="Arial" w:cs="Arial"/>
-          <w:sz w:val="32"/>
-        </w:rPr>
-        <w:tab/>
-      </w:r>
-      <w:r>
-        <w:rPr>
-          <w:rFonts w:ascii="Arial" w:hAnsi="Arial" w:cs="Arial"/>
-          <w:sz w:val="32"/>
-        </w:rPr>
-        <w:tab/>
-      </w:r>
-      <w:r>
-        <w:rPr>
-          <w:rFonts w:ascii="Arial" w:hAnsi="Arial" w:cs="Arial"/>
-          <w:sz w:val="32"/>
-        </w:rPr>
-        <w:tab/>
-      </w:r>
-      <w:r>
-        <w:rPr>
-          <w:rFonts w:ascii="Arial" w:hAnsi="Arial" w:cs="Arial"/>
-          <w:b/>
-          <w:bCs/>
-          <w:sz w:val="32"/>
-          <w:szCs w:val="32"/>
-        </w:rPr>
-        <w:t>$</w:t>
-      </w:r>
-      <w:r>
-        <w:rPr>
-          <w:rFonts w:ascii="Arial" w:hAnsi="Arial" w:cs="Arial"/>
-          <w:b/>
-          <w:bCs/>
-          <w:sz w:val="32"/>
-          <w:szCs w:val="32"/>
-        </w:rPr>
-        <w:t>2.0</w:t>
-      </w:r>
-      <w:r>
-        <w:rPr>
-          <w:rFonts w:ascii="Arial" w:hAnsi="Arial" w:cs="Arial"/>
-          <w:b/>
-          <w:bCs/>
-          <w:sz w:val="32"/>
-          <w:szCs w:val="32"/>
-        </w:rPr>
-        <w:t>00</w:t>
-      </w:r>
-    </w:p>
-    <w:p>
-      <w:pPr>
-        <w:pStyle w:val="Sinespaciado"/>
-        <w:rPr>
-          <w:rFonts w:ascii="Arial" w:hAnsi="Arial" w:cs="Arial"/>
-          <w:b/>
-          <w:bCs/>
-          <w:sz w:val="32"/>
-          <w:szCs w:val="32"/>
-        </w:rPr>
-      </w:pPr>
-      <w:r>
-        <w:rPr>
-          <w:rFonts w:ascii="Arial" w:hAnsi="Arial" w:cs="Arial"/>
-          <w:sz w:val="32"/>
-          <w:szCs w:val="32"/>
-        </w:rPr>
-        <w:t>C</w:t>
-      </w:r>
-      <w:r>
-        <w:rPr>
-          <w:rFonts w:ascii="Arial" w:hAnsi="Arial" w:cs="Arial"/>
-          <w:sz w:val="32"/>
-          <w:szCs w:val="32"/>
-        </w:rPr>
-        <w:t>aja mediana</w:t>
-      </w:r>
-      <w:r>
-        <w:rPr>
-          <w:rFonts w:ascii="Arial" w:hAnsi="Arial" w:cs="Arial"/>
-          <w:sz w:val="32"/>
-        </w:rPr>
-        <w:tab/>
-      </w:r>
-      <w:r>
-        <w:rPr>
-          <w:rFonts w:ascii="Arial" w:hAnsi="Arial" w:cs="Arial"/>
-          <w:sz w:val="32"/>
-        </w:rPr>
-        <w:tab/>
-      </w:r>
-      <w:r>
-        <w:rPr>
-          <w:rFonts w:ascii="Arial" w:hAnsi="Arial" w:cs="Arial"/>
-          <w:sz w:val="32"/>
-        </w:rPr>
-        <w:tab/>
-      </w:r>
-      <w:r>
-        <w:rPr>
-          <w:rFonts w:ascii="Arial" w:hAnsi="Arial" w:cs="Arial"/>
-          <w:b/>
-          <w:bCs/>
-          <w:sz w:val="32"/>
-          <w:szCs w:val="32"/>
-        </w:rPr>
-        <w:t>$</w:t>
-      </w:r>
-      <w:r>
-        <w:rPr>
-          <w:rFonts w:ascii="Arial" w:hAnsi="Arial" w:cs="Arial"/>
-          <w:b/>
-          <w:bCs/>
-          <w:sz w:val="32"/>
-          <w:szCs w:val="32"/>
-        </w:rPr>
-        <w:t>2.</w:t>
-      </w:r>
-      <w:r>
-        <w:rPr>
-          <w:rFonts w:ascii="Arial" w:hAnsi="Arial" w:cs="Arial"/>
-          <w:b/>
-          <w:bCs/>
-          <w:sz w:val="32"/>
-          <w:szCs w:val="32"/>
-        </w:rPr>
-        <w:t>4</w:t>
-      </w:r>
-      <w:r>
-        <w:rPr>
-          <w:rFonts w:ascii="Arial" w:hAnsi="Arial" w:cs="Arial"/>
-          <w:b/>
-          <w:bCs/>
-          <w:sz w:val="32"/>
-          <w:szCs w:val="32"/>
-        </w:rPr>
-        <w:t>00</w:t>
-      </w:r>
-    </w:p>
-    <w:p>
-      <w:pPr>
-        <w:pStyle w:val="Sinespaciado"/>
-        <w:rPr>
-          <w:rFonts w:ascii="Arial" w:hAnsi="Arial" w:cs="Arial"/>
-          <w:b/>
-          <w:bCs/>
-          <w:sz w:val="32"/>
-          <w:szCs w:val="32"/>
-        </w:rPr>
-      </w:pPr>
-      <w:r>
-        <w:rPr>
-          <w:rFonts w:ascii="Arial" w:hAnsi="Arial" w:cs="Arial"/>
-          <w:sz w:val="32"/>
-          <w:szCs w:val="32"/>
-        </w:rPr>
-        <w:t>Salchipapas</w:t>
-      </w:r>
-      <w:r>
-        <w:rPr>
-          <w:rFonts w:ascii="Arial" w:hAnsi="Arial" w:cs="Arial"/>
-          <w:sz w:val="32"/>
-        </w:rPr>
-        <w:tab/>
-      </w:r>
-      <w:r>
-        <w:rPr>
-          <w:rFonts w:ascii="Arial" w:hAnsi="Arial" w:cs="Arial"/>
-          <w:sz w:val="32"/>
-        </w:rPr>
-        <w:tab/>
-      </w:r>
-      <w:r>
-        <w:rPr>
-          <w:rFonts w:ascii="Arial" w:hAnsi="Arial" w:cs="Arial"/>
-          <w:sz w:val="32"/>
-        </w:rPr>
-        <w:tab/>
-      </w:r>
-      <w:r>
-        <w:rPr>
-          <w:rFonts w:ascii="Arial" w:hAnsi="Arial" w:cs="Arial"/>
-          <w:b/>
-          <w:bCs/>
-          <w:sz w:val="32"/>
-          <w:szCs w:val="32"/>
-        </w:rPr>
-        <w:t>$2.</w:t>
-      </w:r>
-      <w:r>
-        <w:rPr>
-          <w:rFonts w:ascii="Arial" w:hAnsi="Arial" w:cs="Arial"/>
-          <w:b/>
-          <w:bCs/>
-          <w:sz w:val="32"/>
-          <w:szCs w:val="32"/>
-        </w:rPr>
-        <w:t>9</w:t>
-      </w:r>
-      <w:r>
-        <w:rPr>
-          <w:rFonts w:ascii="Arial" w:hAnsi="Arial" w:cs="Arial"/>
-          <w:b/>
-          <w:bCs/>
-          <w:sz w:val="32"/>
-          <w:szCs w:val="32"/>
-        </w:rPr>
-        <w:t>00</w:t>
-      </w:r>
-    </w:p>
-    <w:p>
-      <w:pPr>
-        <w:pStyle w:val="Sinespaciado"/>
-        <w:rPr>
-          <w:rFonts w:ascii="Arial" w:hAnsi="Arial" w:cs="Arial"/>
-          <w:b/>
-          <w:sz w:val="32"/>
-        </w:rPr>
-      </w:pPr>
-    </w:p>
-    <w:p>
-      <w:pPr>
-        <w:pStyle w:val="Sinespaciado"/>
-        <w:rPr>
-          <w:rFonts w:ascii="Arial" w:hAnsi="Arial" w:cs="Arial"/>
-          <w:b/>
-          <w:sz w:val="32"/>
-        </w:rPr>
-      </w:pPr>
-      <w:r>
-        <w:rPr>
-          <w:rFonts w:ascii="Arial" w:hAnsi="Arial" w:cs="Arial"/>
-          <w:sz w:val="32"/>
-        </w:rPr>
-        <w:t xml:space="preserve">Nuggets </w:t>
-      </w:r>
-      <w:r>
-        <w:rPr>
-          <w:rFonts w:ascii="Arial" w:hAnsi="Arial" w:cs="Arial"/>
-          <w:sz w:val="32"/>
-        </w:rPr>
-        <w:t>c/u</w:t>
-      </w:r>
-      <w:r>
-        <w:rPr>
-          <w:rFonts w:ascii="Arial" w:hAnsi="Arial" w:cs="Arial"/>
-          <w:sz w:val="32"/>
-        </w:rPr>
-        <w:tab/>
-      </w:r>
-      <w:r>
-        <w:rPr>
-          <w:rFonts w:ascii="Arial" w:hAnsi="Arial" w:cs="Arial"/>
-          <w:sz w:val="32"/>
-        </w:rPr>
-        <w:tab/>
-      </w:r>
-      <w:r>
-        <w:rPr>
-          <w:rFonts w:ascii="Arial" w:hAnsi="Arial" w:cs="Arial"/>
-          <w:sz w:val="32"/>
-        </w:rPr>
-        <w:tab/>
-      </w:r>
-      <w:r>
-        <w:rPr>
-          <w:rFonts w:ascii="Arial" w:hAnsi="Arial" w:cs="Arial"/>
-          <w:b/>
-          <w:sz w:val="32"/>
-        </w:rPr>
-        <w:t xml:space="preserve">$   </w:t>
-      </w:r>
-      <w:r>
-        <w:rPr>
-          <w:rFonts w:ascii="Arial" w:hAnsi="Arial" w:cs="Arial"/>
-          <w:b/>
-          <w:sz w:val="32"/>
-        </w:rPr>
-        <w:t>2</w:t>
-      </w:r>
-      <w:r>
-        <w:rPr>
-          <w:rFonts w:ascii="Arial" w:hAnsi="Arial" w:cs="Arial"/>
-          <w:b/>
-          <w:sz w:val="32"/>
-        </w:rPr>
-        <w:t>00</w:t>
-      </w:r>
-    </w:p>
-    <w:p>
-      <w:pPr>
-        <w:pStyle w:val="Sinespaciado"/>
-        <w:rPr>
-          <w:rFonts w:ascii="Arial" w:hAnsi="Arial" w:cs="Arial"/>
-          <w:b/>
-          <w:color w:val="FF0000"/>
-          <w:sz w:val="32"/>
-        </w:rPr>
-      </w:pPr>
     </w:p>
     <w:sectPr>
       <w:type w:val="continuous"/>

</xml_diff>